<commit_message>
Made changes on Steps.docx
</commit_message>
<xml_diff>
--- a/Steps.docx
+++ b/Steps.docx
@@ -91,15 +91,7 @@
           <w:color w:val="0D0D0D"/>
           <w:shd w:val="clear" w:color="auto" w:fill="FFFFFF"/>
         </w:rPr>
-        <w:t>Clone the repository to your local machine</w:t>
-      </w:r>
-      <w:r>
-        <w:rPr>
-          <w:rFonts w:ascii="Segoe UI" w:hAnsi="Segoe UI" w:cs="Segoe UI"/>
-          <w:color w:val="0D0D0D"/>
-          <w:shd w:val="clear" w:color="auto" w:fill="FFFFFF"/>
-        </w:rPr>
-        <w:t>.</w:t>
+        <w:t>Clone the repository to your local machine.</w:t>
       </w:r>
     </w:p>
     <w:p>
@@ -112,6 +104,7 @@
       <w:r>
         <w:rPr>
           <w:rFonts w:asciiTheme="majorHAnsi" w:hAnsiTheme="majorHAnsi"/>
+          <w:noProof/>
         </w:rPr>
         <w:drawing>
           <wp:inline distT="0" distB="0" distL="0" distR="0" wp14:anchorId="1DFA257E" wp14:editId="605402CC">
@@ -306,6 +299,7 @@
       <w:r>
         <w:rPr>
           <w:rFonts w:asciiTheme="majorHAnsi" w:hAnsiTheme="majorHAnsi"/>
+          <w:noProof/>
         </w:rPr>
         <w:drawing>
           <wp:inline distT="0" distB="0" distL="0" distR="0" wp14:anchorId="4C8134E8" wp14:editId="6BC50F38">
@@ -578,6 +572,7 @@
       <w:r>
         <w:rPr>
           <w:rFonts w:asciiTheme="majorHAnsi" w:hAnsiTheme="majorHAnsi"/>
+          <w:noProof/>
         </w:rPr>
         <w:drawing>
           <wp:inline distT="0" distB="0" distL="0" distR="0" wp14:anchorId="1E02AA9E" wp14:editId="42567365">
@@ -728,6 +723,7 @@
       <w:r>
         <w:rPr>
           <w:rFonts w:asciiTheme="majorHAnsi" w:hAnsiTheme="majorHAnsi"/>
+          <w:noProof/>
           <w:sz w:val="24"/>
           <w:szCs w:val="24"/>
         </w:rPr>
@@ -908,6 +904,7 @@
       <w:r>
         <w:rPr>
           <w:rFonts w:asciiTheme="majorHAnsi" w:hAnsiTheme="majorHAnsi"/>
+          <w:noProof/>
           <w:sz w:val="40"/>
           <w:szCs w:val="40"/>
         </w:rPr>
@@ -1098,6 +1095,9 @@
     </w:p>
     <w:p>
       <w:r>
+        <w:rPr>
+          <w:noProof/>
+        </w:rPr>
         <w:drawing>
           <wp:inline distT="0" distB="0" distL="0" distR="0" wp14:anchorId="35ED4AD9" wp14:editId="2FE80BA1">
             <wp:extent cx="5943600" cy="2544445"/>
@@ -1133,6 +1133,41 @@
             </a:graphic>
           </wp:inline>
         </w:drawing>
+      </w:r>
+    </w:p>
+    <w:p/>
+    <w:p>
+      <w:r>
+        <w:t xml:space="preserve">You can access your website using the </w:t>
+      </w:r>
+      <w:proofErr w:type="spellStart"/>
+      <w:r>
+        <w:t>Cloudfront</w:t>
+      </w:r>
+      <w:proofErr w:type="spellEnd"/>
+      <w:r>
+        <w:t xml:space="preserve"> distribution domain name. Happy Learning! </w:t>
+      </w:r>
+      <w:r>
+        <w:rPr>
+          <mc:AlternateContent>
+            <mc:Choice Requires="w16se"/>
+            <mc:Fallback>
+              <w:rFonts w:ascii="Segoe UI Emoji" w:eastAsia="Segoe UI Emoji" w:hAnsi="Segoe UI Emoji" w:cs="Segoe UI Emoji"/>
+            </mc:Fallback>
+          </mc:AlternateContent>
+        </w:rPr>
+        <mc:AlternateContent>
+          <mc:Choice Requires="w16se">
+            <w16se:symEx w16se:font="Segoe UI Emoji" w16se:char="1F60A"/>
+          </mc:Choice>
+          <mc:Fallback>
+            <w:t>😊</w:t>
+          </mc:Fallback>
+        </mc:AlternateContent>
+      </w:r>
+      <w:r>
+        <w:t xml:space="preserve"> </w:t>
       </w:r>
     </w:p>
     <w:sectPr>
@@ -2641,6 +2676,7 @@
   <w:style w:type="character" w:default="1" w:styleId="DefaultParagraphFont">
     <w:name w:val="Default Paragraph Font"/>
     <w:uiPriority w:val="1"/>
+    <w:semiHidden/>
     <w:unhideWhenUsed/>
   </w:style>
   <w:style w:type="table" w:default="1" w:styleId="TableNormal">

</xml_diff>